<commit_message>
Rectifier part added to report
</commit_message>
<xml_diff>
--- a/Reports/EE463_Report_Yunus.docx
+++ b/Reports/EE463_Report_Yunus.docx
@@ -142,14 +142,27 @@
       <w:r>
         <w:t xml:space="preserve">Figure </w:t>
       </w:r>
-      <w:fldSimple w:instr=" SEQ Figure \* ARABIC ">
-        <w:r>
-          <w:rPr>
-            <w:noProof/>
-          </w:rPr>
-          <w:t>1</w:t>
-        </w:r>
-      </w:fldSimple>
+      <w:r>
+        <w:fldChar w:fldCharType="begin"/>
+      </w:r>
+      <w:r>
+        <w:instrText xml:space="preserve"> SEQ Figure \* ARABIC </w:instrText>
+      </w:r>
+      <w:r>
+        <w:fldChar w:fldCharType="separate"/>
+      </w:r>
+      <w:r>
+        <w:rPr>
+          <w:noProof/>
+        </w:rPr>
+        <w:t>1</w:t>
+      </w:r>
+      <w:r>
+        <w:rPr>
+          <w:noProof/>
+        </w:rPr>
+        <w:fldChar w:fldCharType="end"/>
+      </w:r>
       <w:bookmarkEnd w:id="0"/>
       <w:r>
         <w:t xml:space="preserve"> Block diagram of system and controller</w:t>
@@ -275,14 +288,27 @@
       <w:r>
         <w:t xml:space="preserve">Figure </w:t>
       </w:r>
-      <w:fldSimple w:instr=" SEQ Figure \* ARABIC ">
-        <w:r>
-          <w:rPr>
-            <w:noProof/>
-          </w:rPr>
-          <w:t>2</w:t>
-        </w:r>
-      </w:fldSimple>
+      <w:r>
+        <w:fldChar w:fldCharType="begin"/>
+      </w:r>
+      <w:r>
+        <w:instrText xml:space="preserve"> SEQ Figure \* ARABIC </w:instrText>
+      </w:r>
+      <w:r>
+        <w:fldChar w:fldCharType="separate"/>
+      </w:r>
+      <w:r>
+        <w:rPr>
+          <w:noProof/>
+        </w:rPr>
+        <w:t>2</w:t>
+      </w:r>
+      <w:r>
+        <w:rPr>
+          <w:noProof/>
+        </w:rPr>
+        <w:fldChar w:fldCharType="end"/>
+      </w:r>
       <w:bookmarkEnd w:id="1"/>
       <w:r>
         <w:t xml:space="preserve"> MAX77756 step-down controller, switcher example</w:t>
@@ -342,14 +368,27 @@
       <w:r>
         <w:t xml:space="preserve">Table </w:t>
       </w:r>
-      <w:fldSimple w:instr=" SEQ Table \* ARABIC ">
-        <w:r>
-          <w:rPr>
-            <w:noProof/>
-          </w:rPr>
-          <w:t>1</w:t>
-        </w:r>
-      </w:fldSimple>
+      <w:r>
+        <w:fldChar w:fldCharType="begin"/>
+      </w:r>
+      <w:r>
+        <w:instrText xml:space="preserve"> SEQ Table \* ARABIC </w:instrText>
+      </w:r>
+      <w:r>
+        <w:fldChar w:fldCharType="separate"/>
+      </w:r>
+      <w:r>
+        <w:rPr>
+          <w:noProof/>
+        </w:rPr>
+        <w:t>1</w:t>
+      </w:r>
+      <w:r>
+        <w:rPr>
+          <w:noProof/>
+        </w:rPr>
+        <w:fldChar w:fldCharType="end"/>
+      </w:r>
       <w:bookmarkEnd w:id="2"/>
       <w:r>
         <w:t xml:space="preserve"> Requirements and significant considerations for selection of controller</w:t>
@@ -494,13 +533,7 @@
               <w:rPr>
                 <w:rFonts w:cstheme="minorHAnsi"/>
               </w:rPr>
-              <w:t>≥</w:t>
-            </w:r>
-            <w:r>
-              <w:rPr>
-                <w:rFonts w:cstheme="minorHAnsi"/>
-              </w:rPr>
-              <w:t xml:space="preserve"> 2A</w:t>
+              <w:t>≥ 2A</w:t>
             </w:r>
           </w:p>
         </w:tc>
@@ -732,46 +765,746 @@
       <w:r>
         <w:t xml:space="preserve">Figure </w:t>
       </w:r>
+      <w:r>
+        <w:fldChar w:fldCharType="begin"/>
+      </w:r>
+      <w:r>
+        <w:instrText xml:space="preserve"> SEQ Figure \* ARABIC </w:instrText>
+      </w:r>
+      <w:r>
+        <w:fldChar w:fldCharType="separate"/>
+      </w:r>
+      <w:r>
+        <w:rPr>
+          <w:noProof/>
+        </w:rPr>
+        <w:t>3</w:t>
+      </w:r>
+      <w:r>
+        <w:rPr>
+          <w:noProof/>
+        </w:rPr>
+        <w:fldChar w:fldCharType="end"/>
+      </w:r>
+      <w:bookmarkEnd w:id="3"/>
+      <w:r>
+        <w:t xml:space="preserve"> Typical application circuit of AL9910A</w:t>
+      </w:r>
+    </w:p>
+    <w:p>
+      <w:r>
+        <w:t xml:space="preserve">AL9910A controller does not </w:t>
+      </w:r>
+      <w:r>
+        <w:t xml:space="preserve">need </w:t>
+      </w:r>
+      <w:r>
+        <w:t xml:space="preserve">isolation and moreover, it eliminates external power supplies. </w:t>
+      </w:r>
+      <w:r>
+        <w:rPr>
+          <w:i/>
+          <w:iCs/>
+        </w:rPr>
+        <w:t>“The AL9910 drives external MOSFETs at switching frequencies up to 300kHz, with the switching frequency determined by a single resistor. The AL9910 topology creates a constant current through the LEDs providing constant light output. The output current is programmed by one external resistor and is ultimately determined by the external MOSFET chosen and therefore allows many low current LEDs to be driven as well as a few high current LEDs.”</w:t>
+      </w:r>
+      <w:r>
+        <w:t xml:space="preserve"> [2]</w:t>
+      </w:r>
+    </w:p>
+    <w:p>
+      <w:r>
+        <w:br w:type="page"/>
+      </w:r>
+    </w:p>
+    <w:p>
+      <w:pPr>
+        <w:pStyle w:val="Heading2"/>
+      </w:pPr>
+      <w:r>
+        <w:lastRenderedPageBreak/>
+        <w:t>3-Phase Full Bridge Diode Rectifier</w:t>
+      </w:r>
+    </w:p>
+    <w:p>
+      <w:r>
+        <w:t xml:space="preserve">The modelled PMSM generator suplies three phase current to the system and 3-phase diode rectifier gives rectifed signal as a output. The output voltage ripple is decreased with parallel capacitor which is place just before the buck converter. </w:t>
+      </w:r>
+      <w:r>
+        <w:t>The modelled PMSM generator and rectifies can be seen in</w:t>
+      </w:r>
+      <w:r>
+        <w:t xml:space="preserve"> </w:t>
+      </w:r>
+      <w:r>
+        <w:fldChar w:fldCharType="begin"/>
+      </w:r>
+      <w:r>
+        <w:instrText xml:space="preserve"> REF _Ref59800847 \h </w:instrText>
+      </w:r>
+      <w:r>
+        <w:fldChar w:fldCharType="separate"/>
+      </w:r>
+      <w:r>
+        <w:t xml:space="preserve">Figure </w:t>
+      </w:r>
+      <w:r>
+        <w:rPr>
+          <w:noProof/>
+        </w:rPr>
+        <w:t>4</w:t>
+      </w:r>
+      <w:r>
+        <w:fldChar w:fldCharType="end"/>
+      </w:r>
+      <w:r>
+        <w:t>.</w:t>
+      </w:r>
+      <w:r>
+        <w:t xml:space="preserve"> Input of generator is mechanical torque and other specifications of PMSM are provided in the project description. </w:t>
+      </w:r>
+    </w:p>
+    <w:p>
+      <w:r>
+        <w:t>The generated voltage difference on motor terminals depends on mechanical torque. Since the load current does not change, electrical torque of generator is constant, so difference between mechanical torque and electrical torque returns as a speed of shaft</w:t>
+      </w:r>
+      <w:r>
+        <w:t xml:space="preserve"> according to Equation </w:t>
+      </w:r>
+      <w:r>
+        <w:fldChar w:fldCharType="begin"/>
+      </w:r>
+      <w:r>
+        <w:instrText xml:space="preserve"> REF _Ref59801640 \h </w:instrText>
+      </w:r>
+      <w:r>
+        <w:fldChar w:fldCharType="separate"/>
+      </w:r>
+      <w:r>
+        <w:rPr>
+          <w:sz w:val="24"/>
+          <w:szCs w:val="24"/>
+        </w:rPr>
+        <w:t>(</w:t>
+      </w:r>
+      <w:r>
+        <w:rPr>
+          <w:noProof/>
+          <w:sz w:val="24"/>
+          <w:szCs w:val="24"/>
+        </w:rPr>
+        <w:t>1</w:t>
+      </w:r>
+      <w:r>
+        <w:rPr>
+          <w:sz w:val="24"/>
+          <w:szCs w:val="24"/>
+        </w:rPr>
+        <w:t>)</w:t>
+      </w:r>
+      <w:r>
+        <w:fldChar w:fldCharType="end"/>
+      </w:r>
+      <w:r>
+        <w:t>.</w:t>
+      </w:r>
+      <w:r>
+        <w:t xml:space="preserve"> The constant electrical torque results in a significant observation about efficiency. Increase in the speed of rotor results in a more viscous friction loss. Hence, for constant output power applications are not efficient from the point of mechanical power and output power view.</w:t>
+      </w:r>
+    </w:p>
+    <w:tbl>
+      <w:tblPr>
+        <w:tblStyle w:val="TableGrid"/>
+        <w:tblW w:w="0" w:type="auto"/>
+        <w:tblLook w:val="04A0" w:firstRow="1" w:lastRow="0" w:firstColumn="1" w:lastColumn="0" w:noHBand="0" w:noVBand="1"/>
+      </w:tblPr>
+      <w:tblGrid>
+        <w:gridCol w:w="704"/>
+        <w:gridCol w:w="7655"/>
+        <w:gridCol w:w="703"/>
+      </w:tblGrid>
+      <w:tr>
+        <w:trPr>
+          <w:trHeight w:val="699"/>
+        </w:trPr>
+        <w:tc>
+          <w:tcPr>
+            <w:tcW w:w="704" w:type="dxa"/>
+            <w:vAlign w:val="center"/>
+          </w:tcPr>
+          <w:p>
+            <w:pPr>
+              <w:jc w:val="center"/>
+            </w:pPr>
+          </w:p>
+        </w:tc>
+        <w:tc>
+          <w:tcPr>
+            <w:tcW w:w="7655" w:type="dxa"/>
+            <w:vAlign w:val="center"/>
+          </w:tcPr>
+          <w:p>
+            <w:pPr>
+              <w:jc w:val="center"/>
+              <w:rPr>
+                <w:rFonts w:eastAsiaTheme="minorEastAsia"/>
+              </w:rPr>
+            </w:pPr>
+            <m:oMathPara>
+              <m:oMath>
+                <m:sSub>
+                  <m:sSubPr>
+                    <m:ctrlPr>
+                      <w:rPr>
+                        <w:rFonts w:ascii="Cambria Math" w:hAnsi="Cambria Math"/>
+                        <w:i/>
+                      </w:rPr>
+                    </m:ctrlPr>
+                  </m:sSubPr>
+                  <m:e>
+                    <m:r>
+                      <w:rPr>
+                        <w:rFonts w:ascii="Cambria Math" w:hAnsi="Cambria Math"/>
+                      </w:rPr>
+                      <m:t>T</m:t>
+                    </m:r>
+                  </m:e>
+                  <m:sub>
+                    <m:r>
+                      <w:rPr>
+                        <w:rFonts w:ascii="Cambria Math" w:hAnsi="Cambria Math"/>
+                      </w:rPr>
+                      <m:t>e</m:t>
+                    </m:r>
+                  </m:sub>
+                </m:sSub>
+                <m:r>
+                  <w:rPr>
+                    <w:rFonts w:ascii="Cambria Math" w:hAnsi="Cambria Math"/>
+                  </w:rPr>
+                  <m:t>=</m:t>
+                </m:r>
+                <m:sSub>
+                  <m:sSubPr>
+                    <m:ctrlPr>
+                      <w:rPr>
+                        <w:rFonts w:ascii="Cambria Math" w:hAnsi="Cambria Math"/>
+                        <w:i/>
+                      </w:rPr>
+                    </m:ctrlPr>
+                  </m:sSubPr>
+                  <m:e>
+                    <m:r>
+                      <w:rPr>
+                        <w:rFonts w:ascii="Cambria Math" w:hAnsi="Cambria Math"/>
+                      </w:rPr>
+                      <m:t>T</m:t>
+                    </m:r>
+                  </m:e>
+                  <m:sub>
+                    <m:r>
+                      <w:rPr>
+                        <w:rFonts w:ascii="Cambria Math" w:hAnsi="Cambria Math"/>
+                      </w:rPr>
+                      <m:t>f</m:t>
+                    </m:r>
+                  </m:sub>
+                </m:sSub>
+                <m:r>
+                  <w:rPr>
+                    <w:rFonts w:ascii="Cambria Math" w:hAnsi="Cambria Math"/>
+                  </w:rPr>
+                  <m:t>+</m:t>
+                </m:r>
+                <m:sSub>
+                  <m:sSubPr>
+                    <m:ctrlPr>
+                      <w:rPr>
+                        <w:rFonts w:ascii="Cambria Math" w:hAnsi="Cambria Math"/>
+                        <w:i/>
+                      </w:rPr>
+                    </m:ctrlPr>
+                  </m:sSubPr>
+                  <m:e>
+                    <m:r>
+                      <w:rPr>
+                        <w:rFonts w:ascii="Cambria Math" w:hAnsi="Cambria Math"/>
+                      </w:rPr>
+                      <m:t>B</m:t>
+                    </m:r>
+                  </m:e>
+                  <m:sub>
+                    <m:r>
+                      <w:rPr>
+                        <w:rFonts w:ascii="Cambria Math" w:hAnsi="Cambria Math"/>
+                      </w:rPr>
+                      <m:t>m</m:t>
+                    </m:r>
+                  </m:sub>
+                </m:sSub>
+                <m:r>
+                  <w:rPr>
+                    <w:rFonts w:ascii="Cambria Math" w:hAnsi="Cambria Math"/>
+                  </w:rPr>
+                  <m:t>w+</m:t>
+                </m:r>
+                <m:sSub>
+                  <m:sSubPr>
+                    <m:ctrlPr>
+                      <w:rPr>
+                        <w:rFonts w:ascii="Cambria Math" w:hAnsi="Cambria Math"/>
+                        <w:i/>
+                      </w:rPr>
+                    </m:ctrlPr>
+                  </m:sSubPr>
+                  <m:e>
+                    <m:r>
+                      <w:rPr>
+                        <w:rFonts w:ascii="Cambria Math" w:hAnsi="Cambria Math"/>
+                      </w:rPr>
+                      <m:t>T</m:t>
+                    </m:r>
+                  </m:e>
+                  <m:sub>
+                    <m:r>
+                      <w:rPr>
+                        <w:rFonts w:ascii="Cambria Math" w:hAnsi="Cambria Math"/>
+                      </w:rPr>
+                      <m:t>m</m:t>
+                    </m:r>
+                  </m:sub>
+                </m:sSub>
+              </m:oMath>
+            </m:oMathPara>
+          </w:p>
+        </w:tc>
+        <w:tc>
+          <w:tcPr>
+            <w:tcW w:w="703" w:type="dxa"/>
+            <w:vAlign w:val="center"/>
+          </w:tcPr>
+          <w:p>
+            <w:pPr>
+              <w:jc w:val="center"/>
+            </w:pPr>
+            <w:bookmarkStart w:id="4" w:name="_Ref59801640"/>
+            <w:r>
+              <w:rPr>
+                <w:sz w:val="24"/>
+                <w:szCs w:val="24"/>
+              </w:rPr>
+              <w:t>(</w:t>
+            </w:r>
+            <w:r>
+              <w:rPr>
+                <w:sz w:val="24"/>
+                <w:szCs w:val="24"/>
+              </w:rPr>
+              <w:fldChar w:fldCharType="begin"/>
+            </w:r>
+            <w:r>
+              <w:rPr>
+                <w:sz w:val="24"/>
+                <w:szCs w:val="24"/>
+              </w:rPr>
+              <w:instrText xml:space="preserve"> SEQ Equation \* ARABIC </w:instrText>
+            </w:r>
+            <w:r>
+              <w:rPr>
+                <w:sz w:val="24"/>
+                <w:szCs w:val="24"/>
+              </w:rPr>
+              <w:fldChar w:fldCharType="separate"/>
+            </w:r>
+            <w:r>
+              <w:rPr>
+                <w:noProof/>
+                <w:sz w:val="24"/>
+                <w:szCs w:val="24"/>
+              </w:rPr>
+              <w:t>1</w:t>
+            </w:r>
+            <w:r>
+              <w:rPr>
+                <w:sz w:val="24"/>
+                <w:szCs w:val="24"/>
+              </w:rPr>
+              <w:fldChar w:fldCharType="end"/>
+            </w:r>
+            <w:r>
+              <w:rPr>
+                <w:sz w:val="24"/>
+                <w:szCs w:val="24"/>
+              </w:rPr>
+              <w:t>)</w:t>
+            </w:r>
+            <w:bookmarkEnd w:id="4"/>
+          </w:p>
+        </w:tc>
+      </w:tr>
+    </w:tbl>
+    <w:p>
+      <w:r>
+        <w:t xml:space="preserve"> </w:t>
+      </w:r>
+    </w:p>
+    <w:p>
+      <w:pPr>
+        <w:keepNext/>
+      </w:pPr>
+      <w:r>
+        <w:rPr>
+          <w:noProof/>
+        </w:rPr>
+        <w:drawing>
+          <wp:inline distT="0" distB="0" distL="0" distR="0" wp14:anchorId="095E4011" wp14:editId="127328AF">
+            <wp:extent cx="5760720" cy="3148330"/>
+            <wp:effectExtent l="0" t="0" r="0" b="0"/>
+            <wp:docPr id="4" name="Picture 4"/>
+            <wp:cNvGraphicFramePr>
+              <a:graphicFrameLocks xmlns:a="http://schemas.openxmlformats.org/drawingml/2006/main" noChangeAspect="1"/>
+            </wp:cNvGraphicFramePr>
+            <a:graphic xmlns:a="http://schemas.openxmlformats.org/drawingml/2006/main">
+              <a:graphicData uri="http://schemas.openxmlformats.org/drawingml/2006/picture">
+                <pic:pic xmlns:pic="http://schemas.openxmlformats.org/drawingml/2006/picture">
+                  <pic:nvPicPr>
+                    <pic:cNvPr id="1" name=""/>
+                    <pic:cNvPicPr/>
+                  </pic:nvPicPr>
+                  <pic:blipFill>
+                    <a:blip r:embed="rId8"/>
+                    <a:stretch>
+                      <a:fillRect/>
+                    </a:stretch>
+                  </pic:blipFill>
+                  <pic:spPr>
+                    <a:xfrm>
+                      <a:off x="0" y="0"/>
+                      <a:ext cx="5760720" cy="3148330"/>
+                    </a:xfrm>
+                    <a:prstGeom prst="rect">
+                      <a:avLst/>
+                    </a:prstGeom>
+                  </pic:spPr>
+                </pic:pic>
+              </a:graphicData>
+            </a:graphic>
+          </wp:inline>
+        </w:drawing>
+      </w:r>
+    </w:p>
+    <w:p>
+      <w:pPr>
+        <w:pStyle w:val="Caption"/>
+        <w:jc w:val="center"/>
+      </w:pPr>
+      <w:bookmarkStart w:id="5" w:name="_Ref59800847"/>
+      <w:r>
+        <w:t xml:space="preserve">Figure </w:t>
+      </w:r>
       <w:fldSimple w:instr=" SEQ Figure \* ARABIC ">
         <w:r>
           <w:rPr>
             <w:noProof/>
           </w:rPr>
-          <w:t>3</w:t>
+          <w:t>4</w:t>
         </w:r>
       </w:fldSimple>
-      <w:bookmarkEnd w:id="3"/>
-      <w:r>
-        <w:t xml:space="preserve"> Typical application circuit of AL9910A</w:t>
+      <w:bookmarkEnd w:id="5"/>
+      <w:r>
+        <w:t xml:space="preserve"> Modelled PMSM generator and 3-phase FB diode rectifier</w:t>
       </w:r>
     </w:p>
     <w:p>
       <w:r>
-        <w:t xml:space="preserve">AL9910A controller does not isolation and moreover, it eliminates external power supplies. </w:t>
-      </w:r>
-      <w:r>
-        <w:rPr>
-          <w:i/>
-          <w:iCs/>
-        </w:rPr>
-        <w:t>“</w:t>
-      </w:r>
-      <w:r>
-        <w:rPr>
-          <w:i/>
-          <w:iCs/>
-        </w:rPr>
-        <w:t>The AL9910 drives external MOSFETs at switching frequencies up to 300kHz, with the switching frequency determined by a single resistor. The AL9910 topology creates a constant current through the LEDs providing constant light output. The output current is programmed by one external resistor and is ultimately determined by the external MOSFET chosen and therefore allows many low current LEDs to be driven as well as a few high current LEDs</w:t>
-      </w:r>
-      <w:r>
-        <w:rPr>
-          <w:i/>
-          <w:iCs/>
-        </w:rPr>
-        <w:t>.”</w:t>
-      </w:r>
-      <w:r>
-        <w:t xml:space="preserve"> [2]</w:t>
+        <w:t>3-phase diode rectifier works without a control which is handled by characteristics of diode. The output voltage equals to the greatest line-to-line instantly. Since,the ripple frequency is six times of input line-to-line voltages, ripple is considerably low. The mean voltage of output without a dc-link capacitor is calculated in Equation</w:t>
+      </w:r>
+      <w:r>
+        <w:t xml:space="preserve"> </w:t>
+      </w:r>
+      <w:r>
+        <w:fldChar w:fldCharType="begin"/>
+      </w:r>
+      <w:r>
+        <w:instrText xml:space="preserve"> REF _Ref59802508 \h </w:instrText>
+      </w:r>
+      <w:r>
+        <w:fldChar w:fldCharType="separate"/>
+      </w:r>
+      <w:r>
+        <w:rPr>
+          <w:sz w:val="24"/>
+          <w:szCs w:val="24"/>
+        </w:rPr>
+        <w:t>(</w:t>
+      </w:r>
+      <w:r>
+        <w:rPr>
+          <w:noProof/>
+          <w:sz w:val="24"/>
+          <w:szCs w:val="24"/>
+        </w:rPr>
+        <w:t>2</w:t>
+      </w:r>
+      <w:r>
+        <w:rPr>
+          <w:sz w:val="24"/>
+          <w:szCs w:val="24"/>
+        </w:rPr>
+        <w:t>)</w:t>
+      </w:r>
+      <w:r>
+        <w:fldChar w:fldCharType="end"/>
+      </w:r>
+      <w:r>
+        <w:t>. However, the output voltage is slightly less than generated voltage in generator due to commutation and stator resistance. While generator current results in a voltage drop on stator resistance, the armature reactance causes commutation.</w:t>
+      </w:r>
+    </w:p>
+    <w:tbl>
+      <w:tblPr>
+        <w:tblStyle w:val="TableGrid"/>
+        <w:tblW w:w="0" w:type="auto"/>
+        <w:tblLook w:val="04A0" w:firstRow="1" w:lastRow="0" w:firstColumn="1" w:lastColumn="0" w:noHBand="0" w:noVBand="1"/>
+      </w:tblPr>
+      <w:tblGrid>
+        <w:gridCol w:w="704"/>
+        <w:gridCol w:w="7655"/>
+        <w:gridCol w:w="703"/>
+      </w:tblGrid>
+      <w:tr>
+        <w:trPr>
+          <w:trHeight w:val="699"/>
+        </w:trPr>
+        <w:tc>
+          <w:tcPr>
+            <w:tcW w:w="704" w:type="dxa"/>
+            <w:vAlign w:val="center"/>
+          </w:tcPr>
+          <w:p>
+            <w:pPr>
+              <w:jc w:val="center"/>
+            </w:pPr>
+          </w:p>
+        </w:tc>
+        <w:tc>
+          <w:tcPr>
+            <w:tcW w:w="7655" w:type="dxa"/>
+            <w:vAlign w:val="center"/>
+          </w:tcPr>
+          <w:p>
+            <w:pPr>
+              <w:jc w:val="center"/>
+            </w:pPr>
+            <m:oMathPara>
+              <m:oMath>
+                <m:sSub>
+                  <m:sSubPr>
+                    <m:ctrlPr>
+                      <w:rPr>
+                        <w:rFonts w:ascii="Cambria Math" w:hAnsi="Cambria Math"/>
+                        <w:i/>
+                      </w:rPr>
+                    </m:ctrlPr>
+                  </m:sSubPr>
+                  <m:e>
+                    <m:r>
+                      <w:rPr>
+                        <w:rFonts w:ascii="Cambria Math" w:hAnsi="Cambria Math"/>
+                      </w:rPr>
+                      <m:t>V</m:t>
+                    </m:r>
+                  </m:e>
+                  <m:sub>
+                    <m:r>
+                      <w:rPr>
+                        <w:rFonts w:ascii="Cambria Math" w:hAnsi="Cambria Math"/>
+                      </w:rPr>
+                      <m:t>mean</m:t>
+                    </m:r>
+                  </m:sub>
+                </m:sSub>
+                <m:r>
+                  <w:rPr>
+                    <w:rFonts w:ascii="Cambria Math" w:hAnsi="Cambria Math"/>
+                  </w:rPr>
+                  <m:t xml:space="preserve">= </m:t>
+                </m:r>
+                <m:f>
+                  <m:fPr>
+                    <m:ctrlPr>
+                      <w:rPr>
+                        <w:rFonts w:ascii="Cambria Math" w:hAnsi="Cambria Math"/>
+                        <w:i/>
+                      </w:rPr>
+                    </m:ctrlPr>
+                  </m:fPr>
+                  <m:num>
+                    <m:r>
+                      <w:rPr>
+                        <w:rFonts w:ascii="Cambria Math" w:hAnsi="Cambria Math"/>
+                      </w:rPr>
+                      <m:t>3</m:t>
+                    </m:r>
+                    <m:rad>
+                      <m:radPr>
+                        <m:degHide m:val="1"/>
+                        <m:ctrlPr>
+                          <w:rPr>
+                            <w:rFonts w:ascii="Cambria Math" w:hAnsi="Cambria Math"/>
+                            <w:i/>
+                          </w:rPr>
+                        </m:ctrlPr>
+                      </m:radPr>
+                      <m:deg/>
+                      <m:e>
+                        <m:r>
+                          <w:rPr>
+                            <w:rFonts w:ascii="Cambria Math" w:hAnsi="Cambria Math"/>
+                          </w:rPr>
+                          <m:t>6</m:t>
+                        </m:r>
+                      </m:e>
+                    </m:rad>
+                    <m:sSub>
+                      <m:sSubPr>
+                        <m:ctrlPr>
+                          <w:rPr>
+                            <w:rFonts w:ascii="Cambria Math" w:hAnsi="Cambria Math"/>
+                            <w:i/>
+                          </w:rPr>
+                        </m:ctrlPr>
+                      </m:sSubPr>
+                      <m:e>
+                        <m:r>
+                          <w:rPr>
+                            <w:rFonts w:ascii="Cambria Math" w:hAnsi="Cambria Math"/>
+                          </w:rPr>
+                          <m:t>V</m:t>
+                        </m:r>
+                      </m:e>
+                      <m:sub>
+                        <m:r>
+                          <w:rPr>
+                            <w:rFonts w:ascii="Cambria Math" w:hAnsi="Cambria Math"/>
+                          </w:rPr>
+                          <m:t>s,RMS</m:t>
+                        </m:r>
+                      </m:sub>
+                    </m:sSub>
+                  </m:num>
+                  <m:den>
+                    <m:r>
+                      <w:rPr>
+                        <w:rFonts w:ascii="Cambria Math" w:hAnsi="Cambria Math"/>
+                      </w:rPr>
+                      <m:t>π</m:t>
+                    </m:r>
+                  </m:den>
+                </m:f>
+              </m:oMath>
+            </m:oMathPara>
+          </w:p>
+        </w:tc>
+        <w:tc>
+          <w:tcPr>
+            <w:tcW w:w="703" w:type="dxa"/>
+            <w:vAlign w:val="center"/>
+          </w:tcPr>
+          <w:p>
+            <w:pPr>
+              <w:jc w:val="center"/>
+            </w:pPr>
+            <w:bookmarkStart w:id="6" w:name="_Ref59802508"/>
+            <w:r>
+              <w:rPr>
+                <w:sz w:val="24"/>
+                <w:szCs w:val="24"/>
+              </w:rPr>
+              <w:t>(</w:t>
+            </w:r>
+            <w:r>
+              <w:rPr>
+                <w:sz w:val="24"/>
+                <w:szCs w:val="24"/>
+              </w:rPr>
+              <w:fldChar w:fldCharType="begin"/>
+            </w:r>
+            <w:r>
+              <w:rPr>
+                <w:sz w:val="24"/>
+                <w:szCs w:val="24"/>
+              </w:rPr>
+              <w:instrText xml:space="preserve"> SEQ Equation \* ARABIC </w:instrText>
+            </w:r>
+            <w:r>
+              <w:rPr>
+                <w:sz w:val="24"/>
+                <w:szCs w:val="24"/>
+              </w:rPr>
+              <w:fldChar w:fldCharType="separate"/>
+            </w:r>
+            <w:r>
+              <w:rPr>
+                <w:noProof/>
+                <w:sz w:val="24"/>
+                <w:szCs w:val="24"/>
+              </w:rPr>
+              <w:t>2</w:t>
+            </w:r>
+            <w:r>
+              <w:rPr>
+                <w:sz w:val="24"/>
+                <w:szCs w:val="24"/>
+              </w:rPr>
+              <w:fldChar w:fldCharType="end"/>
+            </w:r>
+            <w:r>
+              <w:rPr>
+                <w:sz w:val="24"/>
+                <w:szCs w:val="24"/>
+              </w:rPr>
+              <w:t>)</w:t>
+            </w:r>
+            <w:bookmarkEnd w:id="6"/>
+          </w:p>
+        </w:tc>
+      </w:tr>
+    </w:tbl>
+    <w:p/>
+    <w:p>
+      <w:r>
+        <w:lastRenderedPageBreak/>
+        <w:t>Output voltage ripple decreases as the pulse number of rectifier increases. The 3-phase diode rectifier is called as 6-pulses rectifier. In addition to pulse number, DC-link capacitor filters out high frequency components of output voltage, so that the output voltage ripple decreases.</w:t>
+      </w:r>
+      <w:r>
+        <w:t xml:space="preserve"> Thus, the DC-link capacitor is placed just before the buck converter to decrease ripple</w:t>
+      </w:r>
+      <w:r>
+        <w:t xml:space="preserve"> as shown in </w:t>
+      </w:r>
+      <w:r>
+        <w:fldChar w:fldCharType="begin"/>
+      </w:r>
+      <w:r>
+        <w:instrText xml:space="preserve"> REF _Ref59800847 \h </w:instrText>
+      </w:r>
+      <w:r>
+        <w:fldChar w:fldCharType="separate"/>
+      </w:r>
+      <w:r>
+        <w:t xml:space="preserve">Figure </w:t>
+      </w:r>
+      <w:r>
+        <w:rPr>
+          <w:noProof/>
+        </w:rPr>
+        <w:t>4</w:t>
+      </w:r>
+      <w:r>
+        <w:fldChar w:fldCharType="end"/>
+      </w:r>
+      <w:r>
+        <w:t>.</w:t>
       </w:r>
     </w:p>
     <w:sectPr>
@@ -1208,6 +1941,7 @@
   <w:style w:type="character" w:default="1" w:styleId="DefaultParagraphFont">
     <w:name w:val="Default Paragraph Font"/>
     <w:uiPriority w:val="1"/>
+    <w:semiHidden/>
     <w:unhideWhenUsed/>
   </w:style>
   <w:style w:type="table" w:default="1" w:styleId="TableNormal">
@@ -1281,6 +2015,16 @@
         <w:insideV w:val="single" w:sz="4" w:space="0" w:color="auto"/>
       </w:tblBorders>
     </w:tblPr>
+  </w:style>
+  <w:style w:type="character" w:styleId="PlaceholderText">
+    <w:name w:val="Placeholder Text"/>
+    <w:basedOn w:val="DefaultParagraphFont"/>
+    <w:uiPriority w:val="99"/>
+    <w:semiHidden/>
+    <w:rsid w:val="00EA4284"/>
+    <w:rPr>
+      <w:color w:val="808080"/>
+    </w:rPr>
   </w:style>
 </w:styles>
 </file>

</xml_diff>